<commit_message>
Updated code to have an alternative version
Additional code added for alternative version. Alternative version incorporates multiple zip files.
</commit_message>
<xml_diff>
--- a/Final_Project/DSC540_Paulovici_Final_Project.docx
+++ b/Final_Project/DSC540_Paulovici_Final_Project.docx
@@ -31,10 +31,7 @@
         <w:jc w:val="center"/>
       </w:pPr>
       <w:r>
-        <w:t>Final</w:t>
-      </w:r>
-      <w:r>
-        <w:t xml:space="preserve"> Project</w:t>
+        <w:t>Final Project</w:t>
       </w:r>
     </w:p>
     <w:p>
@@ -148,10 +145,16 @@
     </w:p>
     <w:p>
       <w:r>
-        <w:t>The value of creating something to collect weather data really comes when you expand the scope of the data collected. If you want data for dozens of areas, you can set up a list and continuously perform the actions described above and output everything neatly to a single file. This would be idea for someone tracking weather over a long period of time. A</w:t>
-      </w:r>
-      <w:r>
-        <w:t xml:space="preserve">dditionally, this could be run daily (e.g., using </w:t>
+        <w:t>The value of creating something to collect weather data really comes when you expand the scope of the data collected. If you want data for dozens of areas, you can set up a list and continuously perform the actions described above and output everything neatly to a single file. This would be idea for someone tracking weather over a long period of time</w:t>
+      </w:r>
+      <w:r>
+        <w:t xml:space="preserve"> since </w:t>
+      </w:r>
+      <w:r>
+        <w:t xml:space="preserve">this could </w:t>
+      </w:r>
+      <w:r>
+        <w:t xml:space="preserve">run daily (e.g., using </w:t>
       </w:r>
       <w:proofErr w:type="spellStart"/>
       <w:r>
@@ -159,12 +162,29 @@
       </w:r>
       <w:proofErr w:type="spellEnd"/>
       <w:r>
-        <w:t xml:space="preserve">) without the user having to do anything after the initial setup. </w:t>
-      </w:r>
-    </w:p>
-    <w:p>
-      <w:r>
-        <w:t>As I mentioned, for simplicity, the scope of this project only takes a single input. To expand on this, the user could create a list of values to request data for and set an automated routine to run on a schedule. Alternatively, this project could be implemented using a GUI depending on the user’s needs. The GUI could accept lists of data to request or allow the user set the output parameters. A sample GUI is provided in Figure 1.</w:t>
+        <w:t>).</w:t>
+      </w:r>
+    </w:p>
+    <w:p>
+      <w:r>
+        <w:t>F</w:t>
+      </w:r>
+      <w:r>
+        <w:t xml:space="preserve">or simplicity, the scope of this project </w:t>
+      </w:r>
+      <w:proofErr w:type="spellStart"/>
+      <w:r>
+        <w:t>intially</w:t>
+      </w:r>
+      <w:proofErr w:type="spellEnd"/>
+      <w:r>
+        <w:t xml:space="preserve"> takes a single input. </w:t>
+      </w:r>
+      <w:r>
+        <w:t xml:space="preserve">A sample of expanding this (e.g., multiple zips was run at the end and shown in Table 2. </w:t>
+      </w:r>
+      <w:r>
+        <w:t>Alternatively, this project could be implemented using a GUI depending on the user’s needs. The GUI could accept lists of data to request or allow the user set the output parameters. A sample GUI is provided in Figure 1.</w:t>
       </w:r>
     </w:p>
     <w:p>
@@ -174,8 +194,6 @@
       <w:r>
         <w:br w:type="page"/>
       </w:r>
-      <w:bookmarkStart w:id="0" w:name="_GoBack"/>
-      <w:bookmarkEnd w:id="0"/>
     </w:p>
     <w:p>
       <w:pPr>
@@ -202,123 +220,345 @@
             <w:vAlign w:val="center"/>
           </w:tcPr>
           <w:p>
+            <w:pPr>
+              <w:rPr>
+                <w:sz w:val="20"/>
+              </w:rPr>
+            </w:pPr>
             <w:proofErr w:type="spellStart"/>
             <w:r>
+              <w:rPr>
+                <w:sz w:val="20"/>
+              </w:rPr>
               <w:t>City,Schenectady</w:t>
             </w:r>
             <w:proofErr w:type="spellEnd"/>
           </w:p>
           <w:p>
+            <w:pPr>
+              <w:rPr>
+                <w:sz w:val="20"/>
+              </w:rPr>
+            </w:pPr>
             <w:proofErr w:type="spellStart"/>
             <w:r>
+              <w:rPr>
+                <w:sz w:val="20"/>
+              </w:rPr>
               <w:t>Country,US</w:t>
             </w:r>
             <w:proofErr w:type="spellEnd"/>
           </w:p>
           <w:p>
-            <w:r>
+            <w:pPr>
+              <w:rPr>
+                <w:sz w:val="20"/>
+              </w:rPr>
+            </w:pPr>
+            <w:r>
+              <w:rPr>
+                <w:sz w:val="20"/>
+              </w:rPr>
               <w:t>Country_id,5782</w:t>
             </w:r>
           </w:p>
           <w:p>
-            <w:r>
+            <w:pPr>
+              <w:rPr>
+                <w:sz w:val="20"/>
+              </w:rPr>
+            </w:pPr>
+            <w:r>
+              <w:rPr>
+                <w:sz w:val="20"/>
+              </w:rPr>
               <w:t>Sunrise,11:31:13</w:t>
             </w:r>
           </w:p>
           <w:p>
-            <w:r>
+            <w:pPr>
+              <w:rPr>
+                <w:sz w:val="20"/>
+              </w:rPr>
+            </w:pPr>
+            <w:r>
+              <w:rPr>
+                <w:sz w:val="20"/>
+              </w:rPr>
               <w:t>Sunset,22:45:31</w:t>
             </w:r>
           </w:p>
           <w:p>
-            <w:r>
+            <w:pPr>
+              <w:rPr>
+                <w:sz w:val="20"/>
+              </w:rPr>
+            </w:pPr>
+            <w:r>
+              <w:rPr>
+                <w:sz w:val="20"/>
+              </w:rPr>
               <w:t>Pressure_(</w:t>
             </w:r>
             <w:proofErr w:type="spellStart"/>
             <w:r>
+              <w:rPr>
+                <w:sz w:val="20"/>
+              </w:rPr>
               <w:t>hPa</w:t>
             </w:r>
             <w:proofErr w:type="spellEnd"/>
             <w:r>
+              <w:rPr>
+                <w:sz w:val="20"/>
+              </w:rPr>
               <w:t>),1020.0</w:t>
             </w:r>
           </w:p>
           <w:p>
+            <w:pPr>
+              <w:rPr>
+                <w:sz w:val="20"/>
+              </w:rPr>
+            </w:pPr>
             <w:proofErr w:type="spellStart"/>
             <w:r>
+              <w:rPr>
+                <w:sz w:val="20"/>
+              </w:rPr>
               <w:t>Temperature_Feels_like</w:t>
             </w:r>
             <w:proofErr w:type="spellEnd"/>
             <w:r>
+              <w:rPr>
+                <w:sz w:val="20"/>
+              </w:rPr>
               <w:t>_(F),12.02</w:t>
             </w:r>
           </w:p>
           <w:p>
-            <w:r>
+            <w:pPr>
+              <w:rPr>
+                <w:sz w:val="20"/>
+              </w:rPr>
+            </w:pPr>
+            <w:r>
+              <w:rPr>
+                <w:sz w:val="20"/>
+              </w:rPr>
               <w:t>Temperature_(F),26.15</w:t>
             </w:r>
           </w:p>
           <w:p>
+            <w:pPr>
+              <w:rPr>
+                <w:sz w:val="20"/>
+              </w:rPr>
+            </w:pPr>
             <w:proofErr w:type="spellStart"/>
             <w:r>
+              <w:rPr>
+                <w:sz w:val="20"/>
+              </w:rPr>
               <w:t>Min_Temperature</w:t>
             </w:r>
             <w:proofErr w:type="spellEnd"/>
             <w:r>
+              <w:rPr>
+                <w:sz w:val="20"/>
+              </w:rPr>
               <w:t>_(F),21.0</w:t>
             </w:r>
           </w:p>
           <w:p>
+            <w:pPr>
+              <w:rPr>
+                <w:sz w:val="20"/>
+              </w:rPr>
+            </w:pPr>
             <w:proofErr w:type="spellStart"/>
             <w:r>
+              <w:rPr>
+                <w:sz w:val="20"/>
+              </w:rPr>
               <w:t>Max_Temperature</w:t>
             </w:r>
             <w:proofErr w:type="spellEnd"/>
             <w:r>
+              <w:rPr>
+                <w:sz w:val="20"/>
+              </w:rPr>
               <w:t>_(F),30.0</w:t>
             </w:r>
           </w:p>
           <w:p>
-            <w:r>
+            <w:pPr>
+              <w:rPr>
+                <w:sz w:val="20"/>
+              </w:rPr>
+            </w:pPr>
+            <w:r>
+              <w:rPr>
+                <w:sz w:val="20"/>
+              </w:rPr>
               <w:t>Humidity_(%),53.0</w:t>
             </w:r>
           </w:p>
           <w:p>
+            <w:pPr>
+              <w:rPr>
+                <w:sz w:val="20"/>
+              </w:rPr>
+            </w:pPr>
             <w:proofErr w:type="spellStart"/>
             <w:r>
+              <w:rPr>
+                <w:sz w:val="20"/>
+              </w:rPr>
               <w:t>Weather_Description,scattered</w:t>
             </w:r>
             <w:proofErr w:type="spellEnd"/>
             <w:r>
+              <w:rPr>
+                <w:sz w:val="20"/>
+              </w:rPr>
               <w:t> clouds</w:t>
             </w:r>
           </w:p>
           <w:p>
+            <w:pPr>
+              <w:rPr>
+                <w:sz w:val="20"/>
+              </w:rPr>
+            </w:pPr>
             <w:proofErr w:type="spellStart"/>
             <w:r>
+              <w:rPr>
+                <w:sz w:val="20"/>
+              </w:rPr>
               <w:t>Wind_Speed</w:t>
             </w:r>
             <w:proofErr w:type="spellEnd"/>
             <w:r>
+              <w:rPr>
+                <w:sz w:val="20"/>
+              </w:rPr>
               <w:t>_(miles/</w:t>
             </w:r>
             <w:proofErr w:type="spellStart"/>
             <w:r>
+              <w:rPr>
+                <w:sz w:val="20"/>
+              </w:rPr>
               <w:t>hr</w:t>
             </w:r>
             <w:proofErr w:type="spellEnd"/>
             <w:r>
+              <w:rPr>
+                <w:sz w:val="20"/>
+              </w:rPr>
               <w:t>),14.99</w:t>
             </w:r>
           </w:p>
           <w:p>
-            <w:r>
+            <w:pPr>
+              <w:rPr>
+                <w:sz w:val="20"/>
+              </w:rPr>
+            </w:pPr>
+            <w:r>
+              <w:rPr>
+                <w:sz w:val="20"/>
+              </w:rPr>
               <w:t>Latitude,42.88</w:t>
             </w:r>
           </w:p>
           <w:p>
             <w:r>
+              <w:rPr>
+                <w:sz w:val="20"/>
+              </w:rPr>
               <w:t>Longitude,-73.99</w:t>
+            </w:r>
+          </w:p>
+        </w:tc>
+      </w:tr>
+    </w:tbl>
+    <w:p>
+      <w:pPr>
+        <w:jc w:val="center"/>
+      </w:pPr>
+    </w:p>
+    <w:p>
+      <w:pPr>
+        <w:jc w:val="center"/>
+      </w:pPr>
+      <w:r>
+        <w:t xml:space="preserve">Table 2 – Example 2 </w:t>
+      </w:r>
+      <w:bookmarkStart w:id="0" w:name="_GoBack"/>
+      <w:bookmarkEnd w:id="0"/>
+      <w:r>
+        <w:t>Output</w:t>
+      </w:r>
+    </w:p>
+    <w:tbl>
+      <w:tblPr>
+        <w:tblStyle w:val="TableGrid"/>
+        <w:tblW w:w="0" w:type="auto"/>
+        <w:tblLook w:val="04A0" w:firstRow="1" w:lastRow="0" w:firstColumn="1" w:lastColumn="0" w:noHBand="0" w:noVBand="1"/>
+      </w:tblPr>
+      <w:tblGrid>
+        <w:gridCol w:w="9350"/>
+      </w:tblGrid>
+      <w:tr>
+        <w:tc>
+          <w:tcPr>
+            <w:tcW w:w="9350" w:type="dxa"/>
+          </w:tcPr>
+          <w:p>
+            <w:pPr>
+              <w:jc w:val="center"/>
+            </w:pPr>
+            <w:r>
+              <w:rPr>
+                <w:noProof/>
+              </w:rPr>
+              <w:drawing>
+                <wp:inline distT="0" distB="0" distL="0" distR="0" wp14:anchorId="093853DC" wp14:editId="428E1966">
+                  <wp:extent cx="5943600" cy="780415"/>
+                  <wp:effectExtent l="0" t="0" r="0" b="635"/>
+                  <wp:docPr id="3" name="Picture 3"/>
+                  <wp:cNvGraphicFramePr>
+                    <a:graphicFrameLocks xmlns:a="http://schemas.openxmlformats.org/drawingml/2006/main" noChangeAspect="1"/>
+                  </wp:cNvGraphicFramePr>
+                  <a:graphic xmlns:a="http://schemas.openxmlformats.org/drawingml/2006/main">
+                    <a:graphicData uri="http://schemas.openxmlformats.org/drawingml/2006/picture">
+                      <pic:pic xmlns:pic="http://schemas.openxmlformats.org/drawingml/2006/picture">
+                        <pic:nvPicPr>
+                          <pic:cNvPr id="1" name=""/>
+                          <pic:cNvPicPr/>
+                        </pic:nvPicPr>
+                        <pic:blipFill>
+                          <a:blip r:embed="rId5"/>
+                          <a:stretch>
+                            <a:fillRect/>
+                          </a:stretch>
+                        </pic:blipFill>
+                        <pic:spPr>
+                          <a:xfrm>
+                            <a:off x="0" y="0"/>
+                            <a:ext cx="5943600" cy="780415"/>
+                          </a:xfrm>
+                          <a:prstGeom prst="rect">
+                            <a:avLst/>
+                          </a:prstGeom>
+                        </pic:spPr>
+                      </pic:pic>
+                    </a:graphicData>
+                  </a:graphic>
+                </wp:inline>
+              </w:drawing>
             </w:r>
           </w:p>
         </w:tc>
@@ -347,8 +587,8 @@
         </w:rPr>
         <w:drawing>
           <wp:inline distT="0" distB="0" distL="0" distR="0" wp14:anchorId="71D5E895" wp14:editId="68577F14">
-            <wp:extent cx="3146573" cy="4329684"/>
-            <wp:effectExtent l="0" t="0" r="0" b="0"/>
+            <wp:extent cx="2450592" cy="3372012"/>
+            <wp:effectExtent l="0" t="0" r="6985" b="0"/>
             <wp:docPr id="1" name="Picture 1"/>
             <wp:cNvGraphicFramePr>
               <a:graphicFrameLocks xmlns:a="http://schemas.openxmlformats.org/drawingml/2006/main" noChangeAspect="1"/>
@@ -361,7 +601,7 @@
                     <pic:cNvPicPr/>
                   </pic:nvPicPr>
                   <pic:blipFill>
-                    <a:blip r:embed="rId5"/>
+                    <a:blip r:embed="rId6"/>
                     <a:stretch>
                       <a:fillRect/>
                     </a:stretch>
@@ -369,7 +609,7 @@
                   <pic:spPr>
                     <a:xfrm>
                       <a:off x="0" y="0"/>
-                      <a:ext cx="3160635" cy="4349033"/>
+                      <a:ext cx="2499293" cy="3439024"/>
                     </a:xfrm>
                     <a:prstGeom prst="rect">
                       <a:avLst/>
@@ -793,6 +1033,7 @@
   <w:style w:type="character" w:default="1" w:styleId="DefaultParagraphFont">
     <w:name w:val="Default Paragraph Font"/>
     <w:uiPriority w:val="1"/>
+    <w:semiHidden/>
     <w:unhideWhenUsed/>
   </w:style>
   <w:style w:type="table" w:default="1" w:styleId="TableNormal">

</xml_diff>